<commit_message>
added gif, update documents
</commit_message>
<xml_diff>
--- a/lab-3/Lab 3 Checkoff Handout.docx
+++ b/lab-3/Lab 3 Checkoff Handout.docx
@@ -108,9 +108,12 @@
           <w:rPr>
             <w:rStyle w:val="Hyperlink"/>
           </w:rPr>
-          <w:t>https://drive.google.com/file/d/1pW36hIphRvwowx4fk2bxSKP--skPXo3S/view?usp=sharing</w:t>
+          <w:t>https://drive.google.com/file/d/1mp-Rjxm3zu_hapLR1zW2Nru_TU397Zm_/view?usp=sharing</w:t>
         </w:r>
       </w:hyperlink>
+      <w:r>
+        <w:t xml:space="preserve"> </w:t>
+      </w:r>
       <w:r>
         <w:t xml:space="preserve"> </w:t>
       </w:r>
@@ -159,7 +162,7 @@
           <w:rPr>
             <w:rStyle w:val="Hyperlink"/>
           </w:rPr>
-          <w:t>https://github.com/arglux/50033-game-dev-lab/tree/main/lab-2</w:t>
+          <w:t>https://github.com/arglux/50033-game-dev-lab/tree/main/lab-3</w:t>
         </w:r>
       </w:hyperlink>
     </w:p>
@@ -179,268 +182,381 @@
     </w:p>
     <w:p>
       <w:r>
-        <w:t>Implemented all items in lab check-off, including the</w:t>
-      </w:r>
-      <w:r>
-        <w:t xml:space="preserve"> background,</w:t>
+        <w:t>Implemented all items in lab check-off</w:t>
+      </w:r>
+      <w:r>
+        <w:t xml:space="preserve"> which </w:t>
+      </w:r>
+      <w:r>
+        <w:t>includ</w:t>
+      </w:r>
+      <w:r>
+        <w:t>es</w:t>
       </w:r>
       <w:r>
         <w:t xml:space="preserve"> </w:t>
       </w:r>
-      <w:r>
-        <w:t>camera movement and mushroom movement</w:t>
+      <w:proofErr w:type="spellStart"/>
+      <w:r>
+        <w:t>mario</w:t>
+      </w:r>
+      <w:proofErr w:type="spellEnd"/>
+      <w:r>
+        <w:t xml:space="preserve"> glowing shirt using shader graph + postprocessing &amp; glowing mushroom using time node, breakable bricks that spawn coins</w:t>
+      </w:r>
+      <w:r>
+        <w:t xml:space="preserve"> and debris</w:t>
+      </w:r>
+      <w:r>
+        <w:t>, particle system for fire with textured sheet animation and finally parallax background</w:t>
       </w:r>
       <w:r>
         <w:t>.</w:t>
       </w:r>
-      <w:r>
-        <w:t xml:space="preserve"> Most implementations follow the tutorial given except </w:t>
-      </w:r>
-      <w:r>
-        <w:t>mushroom movement, which uses setting constant velocity instead</w:t>
-      </w:r>
-      <w:r>
-        <w:t>. Additionally,</w:t>
-      </w:r>
-      <w:r>
-        <w:t xml:space="preserve"> it </w:t>
-      </w:r>
-      <w:r>
-        <w:t>springs to different</w:t>
-      </w:r>
-      <w:r>
-        <w:t xml:space="preserve"> direction depending on the speed and direction </w:t>
-      </w:r>
+    </w:p>
+    <w:p>
+      <w:pPr>
+        <w:numPr>
+          <w:ilvl w:val="0"/>
+          <w:numId w:val="1"/>
+        </w:numPr>
+      </w:pPr>
+      <w:r>
+        <w:t xml:space="preserve">Scripts </w:t>
+      </w:r>
+      <w:proofErr w:type="gramStart"/>
+      <w:r>
+        <w:t>added</w:t>
+      </w:r>
+      <w:proofErr w:type="gramEnd"/>
+    </w:p>
+    <w:p>
+      <w:pPr>
+        <w:numPr>
+          <w:ilvl w:val="1"/>
+          <w:numId w:val="1"/>
+        </w:numPr>
+      </w:pPr>
+      <w:proofErr w:type="spellStart"/>
+      <w:r>
+        <w:t>ParallaxScroller.cs</w:t>
+      </w:r>
+      <w:proofErr w:type="spellEnd"/>
+    </w:p>
+    <w:p>
+      <w:pPr>
+        <w:numPr>
+          <w:ilvl w:val="1"/>
+          <w:numId w:val="1"/>
+        </w:numPr>
+      </w:pPr>
+      <w:proofErr w:type="spellStart"/>
+      <w:r>
+        <w:t>BreakBrick</w:t>
+      </w:r>
+      <w:r>
+        <w:t>.cs</w:t>
+      </w:r>
+      <w:proofErr w:type="spellEnd"/>
+    </w:p>
+    <w:p>
+      <w:pPr>
+        <w:numPr>
+          <w:ilvl w:val="1"/>
+          <w:numId w:val="1"/>
+        </w:numPr>
+      </w:pPr>
+      <w:proofErr w:type="spellStart"/>
+      <w:r>
+        <w:t>Debris</w:t>
+      </w:r>
+      <w:r>
+        <w:t>.cs</w:t>
+      </w:r>
+      <w:proofErr w:type="spellEnd"/>
+    </w:p>
+    <w:p>
+      <w:pPr>
+        <w:numPr>
+          <w:ilvl w:val="1"/>
+          <w:numId w:val="1"/>
+        </w:numPr>
+      </w:pPr>
+      <w:proofErr w:type="spellStart"/>
+      <w:r>
+        <w:t>Coin</w:t>
+      </w:r>
+      <w:r>
+        <w:t>.cs</w:t>
+      </w:r>
+      <w:proofErr w:type="spellEnd"/>
+    </w:p>
+    <w:p>
+      <w:pPr>
+        <w:numPr>
+          <w:ilvl w:val="0"/>
+          <w:numId w:val="1"/>
+        </w:numPr>
+      </w:pPr>
+      <w:r>
+        <w:t xml:space="preserve">Assets </w:t>
+      </w:r>
+      <w:proofErr w:type="gramStart"/>
+      <w:r>
+        <w:t>added</w:t>
+      </w:r>
+      <w:proofErr w:type="gramEnd"/>
+    </w:p>
+    <w:p>
+      <w:pPr>
+        <w:numPr>
+          <w:ilvl w:val="1"/>
+          <w:numId w:val="1"/>
+        </w:numPr>
+      </w:pPr>
+      <w:r>
+        <w:t>Coin</w:t>
+      </w:r>
+      <w:r>
+        <w:t xml:space="preserve"> Sprite, Collider</w:t>
+      </w:r>
+    </w:p>
+    <w:p>
+      <w:pPr>
+        <w:numPr>
+          <w:ilvl w:val="1"/>
+          <w:numId w:val="1"/>
+        </w:numPr>
+      </w:pPr>
+      <w:r>
+        <w:t>Brick Edge Detector</w:t>
+      </w:r>
+    </w:p>
+    <w:p>
+      <w:pPr>
+        <w:numPr>
+          <w:ilvl w:val="1"/>
+          <w:numId w:val="1"/>
+        </w:numPr>
+      </w:pPr>
+      <w:r>
+        <w:t xml:space="preserve">Debris </w:t>
+      </w:r>
+      <w:r>
+        <w:t>Sprite</w:t>
+      </w:r>
+    </w:p>
+    <w:p>
+      <w:pPr>
+        <w:numPr>
+          <w:ilvl w:val="1"/>
+          <w:numId w:val="1"/>
+        </w:numPr>
+      </w:pPr>
+      <w:r>
+        <w:t>Mario Shirt Sprite</w:t>
+      </w:r>
+    </w:p>
+    <w:p>
+      <w:pPr>
+        <w:numPr>
+          <w:ilvl w:val="1"/>
+          <w:numId w:val="1"/>
+        </w:numPr>
+      </w:pPr>
+      <w:r>
+        <w:t>Mushroom Sprite</w:t>
+      </w:r>
+    </w:p>
+    <w:p>
+      <w:pPr>
+        <w:numPr>
+          <w:ilvl w:val="1"/>
+          <w:numId w:val="1"/>
+        </w:numPr>
+      </w:pPr>
+      <w:r>
+        <w:t>Mushroom Sprite White</w:t>
+      </w:r>
+    </w:p>
+    <w:p>
+      <w:pPr>
+        <w:numPr>
+          <w:ilvl w:val="1"/>
+          <w:numId w:val="1"/>
+        </w:numPr>
+      </w:pPr>
+      <w:r>
+        <w:t>Parallax Background 3D Plane Mesh</w:t>
+      </w:r>
+    </w:p>
+    <w:p>
+      <w:pPr>
+        <w:numPr>
+          <w:ilvl w:val="1"/>
+          <w:numId w:val="1"/>
+        </w:numPr>
+      </w:pPr>
+      <w:r>
+        <w:t xml:space="preserve">Secondary Cameras to create </w:t>
+      </w:r>
+      <w:proofErr w:type="gramStart"/>
+      <w:r>
+        <w:t>Parallax</w:t>
+      </w:r>
+      <w:proofErr w:type="gramEnd"/>
+    </w:p>
+    <w:p>
+      <w:pPr>
+        <w:numPr>
+          <w:ilvl w:val="1"/>
+          <w:numId w:val="1"/>
+        </w:numPr>
+      </w:pPr>
+      <w:r>
+        <w:t>Fire Texture Sheet Animation</w:t>
+      </w:r>
+    </w:p>
+    <w:p>
+      <w:pPr>
+        <w:numPr>
+          <w:ilvl w:val="1"/>
+          <w:numId w:val="1"/>
+        </w:numPr>
+      </w:pPr>
+      <w:r>
+        <w:t xml:space="preserve">Even </w:t>
+      </w:r>
+      <w:r>
+        <w:t xml:space="preserve">More </w:t>
+      </w:r>
+      <w:r>
+        <w:t>Scripts</w:t>
+      </w:r>
+    </w:p>
+    <w:p>
+      <w:pPr>
+        <w:numPr>
+          <w:ilvl w:val="0"/>
+          <w:numId w:val="1"/>
+        </w:numPr>
+      </w:pPr>
+      <w:r>
+        <w:t xml:space="preserve">General modifications that you have done: </w:t>
+      </w:r>
+    </w:p>
+    <w:p>
+      <w:pPr>
+        <w:numPr>
+          <w:ilvl w:val="1"/>
+          <w:numId w:val="1"/>
+        </w:numPr>
+      </w:pPr>
       <w:r>
         <w:t>Mario</w:t>
       </w:r>
       <w:r>
-        <w:t xml:space="preserve"> is hitting the question box from</w:t>
-      </w:r>
-      <w:r>
-        <w:t>.</w:t>
-      </w:r>
-    </w:p>
-    <w:p>
-      <w:pPr>
-        <w:numPr>
-          <w:ilvl w:val="0"/>
-          <w:numId w:val="1"/>
-        </w:numPr>
-      </w:pPr>
-      <w:r>
-        <w:t>Scripts added</w:t>
-      </w:r>
-    </w:p>
-    <w:p>
-      <w:pPr>
-        <w:numPr>
-          <w:ilvl w:val="1"/>
-          <w:numId w:val="1"/>
-        </w:numPr>
-      </w:pPr>
-      <w:r>
-        <w:t>MushroomController.cs</w:t>
-      </w:r>
-    </w:p>
-    <w:p>
-      <w:pPr>
-        <w:numPr>
-          <w:ilvl w:val="1"/>
-          <w:numId w:val="1"/>
-        </w:numPr>
-      </w:pPr>
-      <w:r>
-        <w:t>CameraController.cs</w:t>
-      </w:r>
-    </w:p>
-    <w:p>
-      <w:pPr>
-        <w:numPr>
-          <w:ilvl w:val="1"/>
-          <w:numId w:val="1"/>
-        </w:numPr>
-      </w:pPr>
-      <w:r>
-        <w:t>QuestionBoxController.cs</w:t>
-      </w:r>
-    </w:p>
-    <w:p>
-      <w:pPr>
-        <w:numPr>
-          <w:ilvl w:val="0"/>
-          <w:numId w:val="1"/>
-        </w:numPr>
-      </w:pPr>
-      <w:r>
-        <w:t>Assets added</w:t>
-      </w:r>
-    </w:p>
-    <w:p>
-      <w:pPr>
-        <w:numPr>
-          <w:ilvl w:val="1"/>
-          <w:numId w:val="1"/>
-        </w:numPr>
-      </w:pPr>
-      <w:r>
-        <w:t>Mushroom Body, Sprite, Collider</w:t>
-      </w:r>
-    </w:p>
-    <w:p>
-      <w:pPr>
-        <w:numPr>
-          <w:ilvl w:val="1"/>
-          <w:numId w:val="1"/>
-        </w:numPr>
-      </w:pPr>
-      <w:r>
-        <w:t>Question Box, Collider</w:t>
-      </w:r>
-    </w:p>
-    <w:p>
-      <w:pPr>
-        <w:numPr>
-          <w:ilvl w:val="1"/>
-          <w:numId w:val="1"/>
-        </w:numPr>
-      </w:pPr>
-      <w:r>
-        <w:t xml:space="preserve">Area </w:t>
-      </w:r>
-      <w:r>
-        <w:t>Effector</w:t>
-      </w:r>
-    </w:p>
-    <w:p>
-      <w:pPr>
-        <w:numPr>
-          <w:ilvl w:val="1"/>
-          <w:numId w:val="1"/>
-        </w:numPr>
-      </w:pPr>
-      <w:r>
-        <w:t>Spring Joints</w:t>
-      </w:r>
-    </w:p>
-    <w:p>
-      <w:pPr>
-        <w:numPr>
-          <w:ilvl w:val="1"/>
-          <w:numId w:val="1"/>
-        </w:numPr>
-      </w:pPr>
-      <w:r>
-        <w:t>Pipes</w:t>
-      </w:r>
-      <w:r>
-        <w:t xml:space="preserve"> Sprite, Collider</w:t>
-      </w:r>
-    </w:p>
-    <w:p>
-      <w:pPr>
-        <w:numPr>
-          <w:ilvl w:val="1"/>
-          <w:numId w:val="1"/>
-        </w:numPr>
-      </w:pPr>
-      <w:r>
-        <w:t>Start &amp; End Pole</w:t>
-      </w:r>
-    </w:p>
-    <w:p>
-      <w:pPr>
-        <w:numPr>
-          <w:ilvl w:val="1"/>
-          <w:numId w:val="1"/>
-        </w:numPr>
-      </w:pPr>
-      <w:r>
-        <w:t>Background</w:t>
-      </w:r>
-      <w:r>
-        <w:t xml:space="preserve"> Texture</w:t>
-      </w:r>
-    </w:p>
-    <w:p>
-      <w:pPr>
-        <w:numPr>
-          <w:ilvl w:val="1"/>
-          <w:numId w:val="1"/>
-        </w:numPr>
-      </w:pPr>
-      <w:r>
-        <w:t xml:space="preserve">More </w:t>
-      </w:r>
-      <w:r>
-        <w:t>Scripts</w:t>
-      </w:r>
-    </w:p>
-    <w:p>
-      <w:pPr>
-        <w:numPr>
-          <w:ilvl w:val="0"/>
-          <w:numId w:val="1"/>
-        </w:numPr>
-      </w:pPr>
-      <w:r>
-        <w:t xml:space="preserve">General modifications that you have done: </w:t>
-      </w:r>
-    </w:p>
-    <w:p>
-      <w:pPr>
-        <w:numPr>
-          <w:ilvl w:val="1"/>
-          <w:numId w:val="1"/>
-        </w:numPr>
-      </w:pPr>
-      <w:r>
-        <w:t>Mario running, jumping, skidding animation</w:t>
-      </w:r>
-    </w:p>
-    <w:p>
-      <w:pPr>
-        <w:numPr>
-          <w:ilvl w:val="1"/>
-          <w:numId w:val="1"/>
-        </w:numPr>
-      </w:pPr>
-      <w:r>
-        <w:t>Question Box bounce</w:t>
-      </w:r>
-    </w:p>
-    <w:p>
-      <w:pPr>
-        <w:numPr>
-          <w:ilvl w:val="1"/>
-          <w:numId w:val="1"/>
-        </w:numPr>
-      </w:pPr>
-      <w:r>
-        <w:t>Mushroom springing out, and changing direction on collision with walls</w:t>
-      </w:r>
-    </w:p>
-    <w:p>
-      <w:pPr>
-        <w:numPr>
-          <w:ilvl w:val="1"/>
-          <w:numId w:val="1"/>
-        </w:numPr>
-      </w:pPr>
-      <w:r>
-        <w:t>Camera movement boundaries and following Mario</w:t>
-      </w:r>
-    </w:p>
-    <w:p>
-      <w:pPr>
-        <w:numPr>
-          <w:ilvl w:val="1"/>
-          <w:numId w:val="1"/>
-        </w:numPr>
-      </w:pPr>
-      <w:r>
-        <w:t>Background</w:t>
-      </w:r>
+        <w:t xml:space="preserve"> shirt glows when running</w:t>
+      </w:r>
+    </w:p>
+    <w:p>
+      <w:pPr>
+        <w:numPr>
+          <w:ilvl w:val="1"/>
+          <w:numId w:val="1"/>
+        </w:numPr>
+      </w:pPr>
+      <w:r>
+        <w:t xml:space="preserve">Mushroom white spots now </w:t>
+      </w:r>
+      <w:proofErr w:type="gramStart"/>
+      <w:r>
+        <w:t>glows</w:t>
+      </w:r>
+      <w:proofErr w:type="gramEnd"/>
+      <w:r>
+        <w:t xml:space="preserve"> green</w:t>
+      </w:r>
+    </w:p>
+    <w:p>
+      <w:pPr>
+        <w:numPr>
+          <w:ilvl w:val="1"/>
+          <w:numId w:val="1"/>
+        </w:numPr>
+      </w:pPr>
+      <w:r>
+        <w:t xml:space="preserve">Parallax Background moves with </w:t>
+      </w:r>
+      <w:proofErr w:type="gramStart"/>
+      <w:r>
+        <w:t>Mario</w:t>
+      </w:r>
+      <w:proofErr w:type="gramEnd"/>
+    </w:p>
+    <w:p>
+      <w:pPr>
+        <w:numPr>
+          <w:ilvl w:val="1"/>
+          <w:numId w:val="1"/>
+        </w:numPr>
+      </w:pPr>
+      <w:r>
+        <w:t xml:space="preserve">Camera movement boundaries and following </w:t>
+      </w:r>
+      <w:proofErr w:type="gramStart"/>
+      <w:r>
+        <w:t>Mario</w:t>
+      </w:r>
+      <w:proofErr w:type="gramEnd"/>
+    </w:p>
+    <w:p>
+      <w:pPr>
+        <w:numPr>
+          <w:ilvl w:val="1"/>
+          <w:numId w:val="1"/>
+        </w:numPr>
+      </w:pPr>
+      <w:r>
+        <w:t xml:space="preserve">Bricks can be </w:t>
+      </w:r>
+      <w:proofErr w:type="gramStart"/>
+      <w:r>
+        <w:t>broken</w:t>
+      </w:r>
+      <w:proofErr w:type="gramEnd"/>
+    </w:p>
+    <w:p>
+      <w:pPr>
+        <w:numPr>
+          <w:ilvl w:val="1"/>
+          <w:numId w:val="1"/>
+        </w:numPr>
+      </w:pPr>
+      <w:r>
+        <w:t xml:space="preserve">Bricks spawn debris and coin when </w:t>
+      </w:r>
+      <w:proofErr w:type="gramStart"/>
+      <w:r>
+        <w:t>broken</w:t>
+      </w:r>
+      <w:proofErr w:type="gramEnd"/>
+    </w:p>
+    <w:p>
+      <w:pPr>
+        <w:numPr>
+          <w:ilvl w:val="1"/>
+          <w:numId w:val="1"/>
+        </w:numPr>
+      </w:pPr>
+      <w:r>
+        <w:t xml:space="preserve">Fire animation using particle </w:t>
+      </w:r>
+      <w:proofErr w:type="gramStart"/>
+      <w:r>
+        <w:t>system</w:t>
+      </w:r>
+      <w:proofErr w:type="gramEnd"/>
     </w:p>
     <w:sectPr>
       <w:headerReference w:type="even" r:id="rId9"/>

</xml_diff>

<commit_message>
properly updated lab 3 checkoff
</commit_message>
<xml_diff>
--- a/lab-3/Lab 3 Checkoff Handout.docx
+++ b/lab-3/Lab 3 Checkoff Handout.docx
@@ -21,7 +21,7 @@
         <w:rPr>
           <w:b/>
         </w:rPr>
-        <w:t>2</w:t>
+        <w:t>3</w:t>
       </w:r>
     </w:p>
     <w:p>
@@ -196,13 +196,8 @@
       <w:r>
         <w:t xml:space="preserve"> </w:t>
       </w:r>
-      <w:proofErr w:type="spellStart"/>
-      <w:r>
-        <w:t>mario</w:t>
-      </w:r>
-      <w:proofErr w:type="spellEnd"/>
-      <w:r>
-        <w:t xml:space="preserve"> glowing shirt using shader graph + postprocessing &amp; glowing mushroom using time node, breakable bricks that spawn coins</w:t>
+      <w:r>
+        <w:t>mario glowing shirt using shader graph + postprocessing &amp; glowing mushroom using time node, breakable bricks that spawn coins</w:t>
       </w:r>
       <w:r>
         <w:t xml:space="preserve"> and debris</w:t>
@@ -222,74 +217,61 @@
         </w:numPr>
       </w:pPr>
       <w:r>
-        <w:t xml:space="preserve">Scripts </w:t>
-      </w:r>
-      <w:proofErr w:type="gramStart"/>
-      <w:r>
-        <w:t>added</w:t>
-      </w:r>
-      <w:proofErr w:type="gramEnd"/>
-    </w:p>
-    <w:p>
-      <w:pPr>
-        <w:numPr>
-          <w:ilvl w:val="1"/>
-          <w:numId w:val="1"/>
-        </w:numPr>
-      </w:pPr>
-      <w:proofErr w:type="spellStart"/>
+        <w:t>Scripts added</w:t>
+      </w:r>
+    </w:p>
+    <w:p>
+      <w:pPr>
+        <w:numPr>
+          <w:ilvl w:val="1"/>
+          <w:numId w:val="1"/>
+        </w:numPr>
+      </w:pPr>
       <w:r>
         <w:t>ParallaxScroller.cs</w:t>
       </w:r>
-      <w:proofErr w:type="spellEnd"/>
-    </w:p>
-    <w:p>
-      <w:pPr>
-        <w:numPr>
-          <w:ilvl w:val="1"/>
-          <w:numId w:val="1"/>
-        </w:numPr>
-      </w:pPr>
-      <w:proofErr w:type="spellStart"/>
+    </w:p>
+    <w:p>
+      <w:pPr>
+        <w:numPr>
+          <w:ilvl w:val="1"/>
+          <w:numId w:val="1"/>
+        </w:numPr>
+      </w:pPr>
       <w:r>
         <w:t>BreakBrick</w:t>
       </w:r>
       <w:r>
         <w:t>.cs</w:t>
       </w:r>
-      <w:proofErr w:type="spellEnd"/>
-    </w:p>
-    <w:p>
-      <w:pPr>
-        <w:numPr>
-          <w:ilvl w:val="1"/>
-          <w:numId w:val="1"/>
-        </w:numPr>
-      </w:pPr>
-      <w:proofErr w:type="spellStart"/>
+    </w:p>
+    <w:p>
+      <w:pPr>
+        <w:numPr>
+          <w:ilvl w:val="1"/>
+          <w:numId w:val="1"/>
+        </w:numPr>
+      </w:pPr>
       <w:r>
         <w:t>Debris</w:t>
       </w:r>
       <w:r>
         <w:t>.cs</w:t>
       </w:r>
-      <w:proofErr w:type="spellEnd"/>
-    </w:p>
-    <w:p>
-      <w:pPr>
-        <w:numPr>
-          <w:ilvl w:val="1"/>
-          <w:numId w:val="1"/>
-        </w:numPr>
-      </w:pPr>
-      <w:proofErr w:type="spellStart"/>
+    </w:p>
+    <w:p>
+      <w:pPr>
+        <w:numPr>
+          <w:ilvl w:val="1"/>
+          <w:numId w:val="1"/>
+        </w:numPr>
+      </w:pPr>
       <w:r>
         <w:t>Coin</w:t>
       </w:r>
       <w:r>
         <w:t>.cs</w:t>
       </w:r>
-      <w:proofErr w:type="spellEnd"/>
     </w:p>
     <w:p>
       <w:pPr>
@@ -299,13 +281,8 @@
         </w:numPr>
       </w:pPr>
       <w:r>
-        <w:t xml:space="preserve">Assets </w:t>
-      </w:r>
-      <w:proofErr w:type="gramStart"/>
-      <w:r>
-        <w:t>added</w:t>
-      </w:r>
-      <w:proofErr w:type="gramEnd"/>
+        <w:t>Assets added</w:t>
+      </w:r>
     </w:p>
     <w:p>
       <w:pPr>
@@ -398,13 +375,8 @@
         </w:numPr>
       </w:pPr>
       <w:r>
-        <w:t xml:space="preserve">Secondary Cameras to create </w:t>
-      </w:r>
-      <w:proofErr w:type="gramStart"/>
-      <w:r>
-        <w:t>Parallax</w:t>
-      </w:r>
-      <w:proofErr w:type="gramEnd"/>
+        <w:t>Secondary Cameras to create Parallax</w:t>
+      </w:r>
     </w:p>
     <w:p>
       <w:pPr>
@@ -467,96 +439,63 @@
         </w:numPr>
       </w:pPr>
       <w:r>
-        <w:t xml:space="preserve">Mushroom white spots now </w:t>
-      </w:r>
-      <w:proofErr w:type="gramStart"/>
-      <w:r>
-        <w:t>glows</w:t>
-      </w:r>
-      <w:proofErr w:type="gramEnd"/>
-      <w:r>
-        <w:t xml:space="preserve"> green</w:t>
-      </w:r>
-    </w:p>
-    <w:p>
-      <w:pPr>
-        <w:numPr>
-          <w:ilvl w:val="1"/>
-          <w:numId w:val="1"/>
-        </w:numPr>
-      </w:pPr>
-      <w:r>
-        <w:t xml:space="preserve">Parallax Background moves with </w:t>
-      </w:r>
-      <w:proofErr w:type="gramStart"/>
-      <w:r>
-        <w:t>Mario</w:t>
-      </w:r>
-      <w:proofErr w:type="gramEnd"/>
-    </w:p>
-    <w:p>
-      <w:pPr>
-        <w:numPr>
-          <w:ilvl w:val="1"/>
-          <w:numId w:val="1"/>
-        </w:numPr>
-      </w:pPr>
-      <w:r>
-        <w:t xml:space="preserve">Camera movement boundaries and following </w:t>
-      </w:r>
-      <w:proofErr w:type="gramStart"/>
-      <w:r>
-        <w:t>Mario</w:t>
-      </w:r>
-      <w:proofErr w:type="gramEnd"/>
-    </w:p>
-    <w:p>
-      <w:pPr>
-        <w:numPr>
-          <w:ilvl w:val="1"/>
-          <w:numId w:val="1"/>
-        </w:numPr>
-      </w:pPr>
-      <w:r>
-        <w:t xml:space="preserve">Bricks can be </w:t>
-      </w:r>
-      <w:proofErr w:type="gramStart"/>
-      <w:r>
-        <w:t>broken</w:t>
-      </w:r>
-      <w:proofErr w:type="gramEnd"/>
-    </w:p>
-    <w:p>
-      <w:pPr>
-        <w:numPr>
-          <w:ilvl w:val="1"/>
-          <w:numId w:val="1"/>
-        </w:numPr>
-      </w:pPr>
-      <w:r>
-        <w:t xml:space="preserve">Bricks spawn debris and coin when </w:t>
-      </w:r>
-      <w:proofErr w:type="gramStart"/>
-      <w:r>
-        <w:t>broken</w:t>
-      </w:r>
-      <w:proofErr w:type="gramEnd"/>
-    </w:p>
-    <w:p>
-      <w:pPr>
-        <w:numPr>
-          <w:ilvl w:val="1"/>
-          <w:numId w:val="1"/>
-        </w:numPr>
-      </w:pPr>
-      <w:r>
-        <w:t xml:space="preserve">Fire animation using particle </w:t>
-      </w:r>
-      <w:proofErr w:type="gramStart"/>
-      <w:r>
-        <w:t>system</w:t>
-      </w:r>
-      <w:proofErr w:type="gramEnd"/>
+        <w:t>Mushroom white spots now glows green</w:t>
+      </w:r>
+    </w:p>
+    <w:p>
+      <w:pPr>
+        <w:numPr>
+          <w:ilvl w:val="1"/>
+          <w:numId w:val="1"/>
+        </w:numPr>
+      </w:pPr>
+      <w:r>
+        <w:t>Parallax Background moves with Mario</w:t>
+      </w:r>
+    </w:p>
+    <w:p>
+      <w:pPr>
+        <w:numPr>
+          <w:ilvl w:val="1"/>
+          <w:numId w:val="1"/>
+        </w:numPr>
+      </w:pPr>
+      <w:r>
+        <w:t>Camera movement boundaries and following Mario</w:t>
+      </w:r>
+    </w:p>
+    <w:p>
+      <w:pPr>
+        <w:numPr>
+          <w:ilvl w:val="1"/>
+          <w:numId w:val="1"/>
+        </w:numPr>
+      </w:pPr>
+      <w:r>
+        <w:t>Bricks can be broken</w:t>
+      </w:r>
+    </w:p>
+    <w:p>
+      <w:pPr>
+        <w:numPr>
+          <w:ilvl w:val="1"/>
+          <w:numId w:val="1"/>
+        </w:numPr>
+      </w:pPr>
+      <w:r>
+        <w:t>Bricks spawn debris and coin when broken</w:t>
+      </w:r>
+    </w:p>
+    <w:p>
+      <w:pPr>
+        <w:numPr>
+          <w:ilvl w:val="1"/>
+          <w:numId w:val="1"/>
+        </w:numPr>
+      </w:pPr>
+      <w:r>
+        <w:t>Fire animation using particle system</w:t>
+      </w:r>
     </w:p>
     <w:sectPr>
       <w:headerReference w:type="even" r:id="rId9"/>

</xml_diff>